<commit_message>
edit proposal, edit class hierarchy
</commit_message>
<xml_diff>
--- a/PROPOSAL FP.docx
+++ b/PROPOSAL FP.docx
@@ -705,7 +705,6 @@
           <w:szCs w:val="28"/>
         </w:rPr>
       </w:pPr>
-      <w:bookmarkStart w:id="0" w:name="_GoBack"/>
       <w:r>
         <w:rPr>
           <w:rFonts w:cstheme="minorHAnsi"/>
@@ -715,7 +714,6 @@
         </w:rPr>
         <w:t>&lt;Jelaskan fitur-fitur dan skenario dari aplikasi anda. Sertakan pula desain awal dalam bentuk gambar perkiraan, mockups, atau prototipe kasar dari aplikasi yang akan dibuat.&gt;</w:t>
       </w:r>
-      <w:bookmarkEnd w:id="0"/>
     </w:p>
     <w:p>
       <w:pPr>
@@ -838,36 +836,9 @@
           <w:i/>
           <w:sz w:val="24"/>
           <w:szCs w:val="24"/>
-        </w:rPr>
-      </w:pPr>
-      <w:r>
-        <w:rPr>
-          <w:rFonts w:cstheme="minorHAnsi"/>
-          <w:i/>
-          <w:sz w:val="24"/>
-          <w:szCs w:val="24"/>
-        </w:rPr>
-        <w:t>&lt;Jelaskan/</w:t>
-      </w:r>
-      <w:r>
-        <w:rPr>
-          <w:rFonts w:cstheme="minorHAnsi"/>
-          <w:i/>
-          <w:sz w:val="24"/>
-          <w:szCs w:val="24"/>
-          <w:lang w:val="id-ID"/>
-        </w:rPr>
-        <w:t>identifikasi kelas-kelas yang akan dibuat di dalam aplikasi ini. Bagian ini berisi perkiraan desain kelas</w:t>
-      </w:r>
-      <w:r>
-        <w:rPr>
-          <w:rFonts w:cstheme="minorHAnsi"/>
-          <w:i/>
-          <w:sz w:val="24"/>
-          <w:szCs w:val="24"/>
-        </w:rPr>
-        <w:t>.&gt;</w:t>
-      </w:r>
+          <w:lang w:val="en-US"/>
+        </w:rPr>
+      </w:pPr>
     </w:p>
     <w:p>
       <w:pPr>
@@ -879,6 +850,2517 @@
           <w:szCs w:val="28"/>
         </w:rPr>
       </w:pPr>
+      <w:r>
+        <w:rPr>
+          <w:rFonts w:asciiTheme="majorHAnsi" w:hAnsiTheme="majorHAnsi"/>
+          <w:sz w:val="28"/>
+          <w:szCs w:val="28"/>
+        </w:rPr>
+        <w:br w:type="page"/>
+      </w:r>
+    </w:p>
+    <w:p>
+      <w:pPr>
+        <w:pStyle w:val="5"/>
+        <w:spacing w:after="0"/>
+        <w:ind w:left="0" w:leftChars="0" w:firstLine="0" w:firstLineChars="0"/>
+        <w:rPr>
+          <w:rFonts w:cstheme="minorHAnsi"/>
+          <w:i/>
+          <w:sz w:val="24"/>
+          <w:szCs w:val="24"/>
+          <w:lang w:val="en-US"/>
+        </w:rPr>
+      </w:pPr>
+      <w:r>
+        <w:rPr>
+          <w:rFonts w:cstheme="minorHAnsi"/>
+          <w:i/>
+          <w:sz w:val="24"/>
+          <w:szCs w:val="24"/>
+          <w:lang w:val="en-US"/>
+        </w:rPr>
+        <w:drawing>
+          <wp:anchor distT="0" distB="0" distL="114300" distR="114300" simplePos="0" relativeHeight="251659264" behindDoc="1" locked="0" layoutInCell="1" allowOverlap="1">
+            <wp:simplePos x="0" y="0"/>
+            <wp:positionH relativeFrom="column">
+              <wp:posOffset>40640</wp:posOffset>
+            </wp:positionH>
+            <wp:positionV relativeFrom="paragraph">
+              <wp:posOffset>102235</wp:posOffset>
+            </wp:positionV>
+            <wp:extent cx="5713095" cy="4637405"/>
+            <wp:effectExtent l="0" t="0" r="1905" b="10795"/>
+            <wp:wrapNone/>
+            <wp:docPr id="4" name="Picture 4" descr="ClassHierarchy"/>
+            <wp:cNvGraphicFramePr>
+              <a:graphicFrameLocks xmlns:a="http://schemas.openxmlformats.org/drawingml/2006/main" noChangeAspect="1"/>
+            </wp:cNvGraphicFramePr>
+            <a:graphic xmlns:a="http://schemas.openxmlformats.org/drawingml/2006/main">
+              <a:graphicData uri="http://schemas.openxmlformats.org/drawingml/2006/picture">
+                <pic:pic xmlns:pic="http://schemas.openxmlformats.org/drawingml/2006/picture">
+                  <pic:nvPicPr>
+                    <pic:cNvPr id="4" name="Picture 4" descr="ClassHierarchy"/>
+                    <pic:cNvPicPr>
+                      <a:picLocks noChangeAspect="1"/>
+                    </pic:cNvPicPr>
+                  </pic:nvPicPr>
+                  <pic:blipFill>
+                    <a:blip r:embed="rId6"/>
+                    <a:stretch>
+                      <a:fillRect/>
+                    </a:stretch>
+                  </pic:blipFill>
+                  <pic:spPr>
+                    <a:xfrm>
+                      <a:off x="0" y="0"/>
+                      <a:ext cx="5713095" cy="4637405"/>
+                    </a:xfrm>
+                    <a:prstGeom prst="rect">
+                      <a:avLst/>
+                    </a:prstGeom>
+                  </pic:spPr>
+                </pic:pic>
+              </a:graphicData>
+            </a:graphic>
+          </wp:anchor>
+        </w:drawing>
+      </w:r>
+    </w:p>
+    <w:p>
+      <w:pPr>
+        <w:pStyle w:val="5"/>
+        <w:spacing w:after="0"/>
+        <w:ind w:left="0" w:leftChars="0" w:firstLine="0" w:firstLineChars="0"/>
+        <w:rPr>
+          <w:rFonts w:cstheme="minorHAnsi"/>
+          <w:i/>
+          <w:sz w:val="24"/>
+          <w:szCs w:val="24"/>
+          <w:lang w:val="en-US"/>
+        </w:rPr>
+      </w:pPr>
+    </w:p>
+    <w:p>
+      <w:pPr>
+        <w:pStyle w:val="5"/>
+        <w:spacing w:after="0"/>
+        <w:ind w:left="0" w:leftChars="0" w:firstLine="0" w:firstLineChars="0"/>
+        <w:rPr>
+          <w:rFonts w:cstheme="minorHAnsi"/>
+          <w:i/>
+          <w:sz w:val="24"/>
+          <w:szCs w:val="24"/>
+          <w:lang w:val="en-US"/>
+        </w:rPr>
+      </w:pPr>
+    </w:p>
+    <w:p>
+      <w:pPr>
+        <w:pStyle w:val="5"/>
+        <w:spacing w:after="0"/>
+        <w:ind w:left="0" w:leftChars="0" w:firstLine="0" w:firstLineChars="0"/>
+        <w:rPr>
+          <w:rFonts w:cstheme="minorHAnsi"/>
+          <w:i/>
+          <w:sz w:val="24"/>
+          <w:szCs w:val="24"/>
+          <w:lang w:val="en-US"/>
+        </w:rPr>
+      </w:pPr>
+    </w:p>
+    <w:p>
+      <w:pPr>
+        <w:pStyle w:val="5"/>
+        <w:spacing w:after="0"/>
+        <w:ind w:left="0" w:leftChars="0" w:firstLine="0" w:firstLineChars="0"/>
+        <w:rPr>
+          <w:rFonts w:cstheme="minorHAnsi"/>
+          <w:i/>
+          <w:sz w:val="24"/>
+          <w:szCs w:val="24"/>
+          <w:lang w:val="en-US"/>
+        </w:rPr>
+      </w:pPr>
+    </w:p>
+    <w:p>
+      <w:pPr>
+        <w:pStyle w:val="5"/>
+        <w:spacing w:after="0"/>
+        <w:ind w:left="0" w:leftChars="0" w:firstLine="0" w:firstLineChars="0"/>
+        <w:rPr>
+          <w:rFonts w:cstheme="minorHAnsi"/>
+          <w:i/>
+          <w:sz w:val="24"/>
+          <w:szCs w:val="24"/>
+          <w:lang w:val="en-US"/>
+        </w:rPr>
+      </w:pPr>
+    </w:p>
+    <w:p>
+      <w:pPr>
+        <w:pStyle w:val="5"/>
+        <w:spacing w:after="0"/>
+        <w:ind w:left="0" w:leftChars="0" w:firstLine="0" w:firstLineChars="0"/>
+        <w:rPr>
+          <w:rFonts w:cstheme="minorHAnsi"/>
+          <w:i/>
+          <w:sz w:val="24"/>
+          <w:szCs w:val="24"/>
+          <w:lang w:val="en-US"/>
+        </w:rPr>
+      </w:pPr>
+    </w:p>
+    <w:p>
+      <w:pPr>
+        <w:pStyle w:val="5"/>
+        <w:spacing w:after="0"/>
+        <w:ind w:left="0" w:leftChars="0" w:firstLine="0" w:firstLineChars="0"/>
+        <w:rPr>
+          <w:rFonts w:cstheme="minorHAnsi"/>
+          <w:i/>
+          <w:sz w:val="24"/>
+          <w:szCs w:val="24"/>
+          <w:lang w:val="en-US"/>
+        </w:rPr>
+      </w:pPr>
+    </w:p>
+    <w:p>
+      <w:pPr>
+        <w:pStyle w:val="5"/>
+        <w:spacing w:after="0"/>
+        <w:ind w:left="0" w:leftChars="0" w:firstLine="0" w:firstLineChars="0"/>
+        <w:rPr>
+          <w:rFonts w:cstheme="minorHAnsi"/>
+          <w:i/>
+          <w:sz w:val="24"/>
+          <w:szCs w:val="24"/>
+          <w:lang w:val="en-US"/>
+        </w:rPr>
+      </w:pPr>
+    </w:p>
+    <w:p>
+      <w:pPr>
+        <w:pStyle w:val="5"/>
+        <w:spacing w:after="0"/>
+        <w:ind w:left="0" w:leftChars="0" w:firstLine="0" w:firstLineChars="0"/>
+        <w:rPr>
+          <w:rFonts w:cstheme="minorHAnsi"/>
+          <w:i/>
+          <w:sz w:val="24"/>
+          <w:szCs w:val="24"/>
+          <w:lang w:val="en-US"/>
+        </w:rPr>
+      </w:pPr>
+    </w:p>
+    <w:p>
+      <w:pPr>
+        <w:pStyle w:val="5"/>
+        <w:spacing w:after="0"/>
+        <w:ind w:left="0" w:leftChars="0" w:firstLine="0" w:firstLineChars="0"/>
+        <w:rPr>
+          <w:rFonts w:cstheme="minorHAnsi"/>
+          <w:i/>
+          <w:sz w:val="24"/>
+          <w:szCs w:val="24"/>
+          <w:lang w:val="en-US"/>
+        </w:rPr>
+      </w:pPr>
+    </w:p>
+    <w:p>
+      <w:pPr>
+        <w:pStyle w:val="5"/>
+        <w:spacing w:after="0"/>
+        <w:ind w:left="0" w:leftChars="0" w:firstLine="0" w:firstLineChars="0"/>
+        <w:rPr>
+          <w:rFonts w:cstheme="minorHAnsi"/>
+          <w:i/>
+          <w:sz w:val="24"/>
+          <w:szCs w:val="24"/>
+          <w:lang w:val="en-US"/>
+        </w:rPr>
+      </w:pPr>
+    </w:p>
+    <w:p>
+      <w:pPr>
+        <w:pStyle w:val="5"/>
+        <w:spacing w:after="0"/>
+        <w:ind w:left="0" w:leftChars="0" w:firstLine="0" w:firstLineChars="0"/>
+        <w:rPr>
+          <w:rFonts w:cstheme="minorHAnsi"/>
+          <w:i/>
+          <w:sz w:val="24"/>
+          <w:szCs w:val="24"/>
+          <w:lang w:val="en-US"/>
+        </w:rPr>
+      </w:pPr>
+    </w:p>
+    <w:p>
+      <w:pPr>
+        <w:pStyle w:val="5"/>
+        <w:spacing w:after="0"/>
+        <w:ind w:left="0" w:leftChars="0" w:firstLine="0" w:firstLineChars="0"/>
+        <w:rPr>
+          <w:rFonts w:cstheme="minorHAnsi"/>
+          <w:i/>
+          <w:sz w:val="24"/>
+          <w:szCs w:val="24"/>
+          <w:lang w:val="en-US"/>
+        </w:rPr>
+      </w:pPr>
+    </w:p>
+    <w:p>
+      <w:pPr>
+        <w:pStyle w:val="5"/>
+        <w:spacing w:after="0"/>
+        <w:ind w:left="0" w:leftChars="0" w:firstLine="0" w:firstLineChars="0"/>
+        <w:rPr>
+          <w:rFonts w:cstheme="minorHAnsi"/>
+          <w:i/>
+          <w:sz w:val="24"/>
+          <w:szCs w:val="24"/>
+          <w:lang w:val="en-US"/>
+        </w:rPr>
+      </w:pPr>
+    </w:p>
+    <w:p>
+      <w:pPr>
+        <w:pStyle w:val="5"/>
+        <w:spacing w:after="0"/>
+        <w:ind w:left="0" w:leftChars="0" w:firstLine="0" w:firstLineChars="0"/>
+        <w:rPr>
+          <w:rFonts w:cstheme="minorHAnsi"/>
+          <w:i/>
+          <w:sz w:val="24"/>
+          <w:szCs w:val="24"/>
+          <w:lang w:val="en-US"/>
+        </w:rPr>
+      </w:pPr>
+    </w:p>
+    <w:p>
+      <w:pPr>
+        <w:pStyle w:val="5"/>
+        <w:spacing w:after="0"/>
+        <w:ind w:left="0" w:leftChars="0" w:firstLine="0" w:firstLineChars="0"/>
+        <w:rPr>
+          <w:rFonts w:cstheme="minorHAnsi"/>
+          <w:i/>
+          <w:sz w:val="24"/>
+          <w:szCs w:val="24"/>
+          <w:lang w:val="en-US"/>
+        </w:rPr>
+      </w:pPr>
+    </w:p>
+    <w:p>
+      <w:pPr>
+        <w:pStyle w:val="5"/>
+        <w:spacing w:after="0"/>
+        <w:ind w:left="0" w:leftChars="0" w:firstLine="0" w:firstLineChars="0"/>
+        <w:rPr>
+          <w:rFonts w:cstheme="minorHAnsi"/>
+          <w:i/>
+          <w:sz w:val="24"/>
+          <w:szCs w:val="24"/>
+          <w:lang w:val="en-US"/>
+        </w:rPr>
+      </w:pPr>
+    </w:p>
+    <w:p>
+      <w:pPr>
+        <w:pStyle w:val="5"/>
+        <w:spacing w:after="0"/>
+        <w:ind w:left="0" w:leftChars="0" w:firstLine="0" w:firstLineChars="0"/>
+        <w:rPr>
+          <w:rFonts w:cstheme="minorHAnsi"/>
+          <w:i/>
+          <w:sz w:val="24"/>
+          <w:szCs w:val="24"/>
+          <w:lang w:val="en-US"/>
+        </w:rPr>
+      </w:pPr>
+    </w:p>
+    <w:p>
+      <w:pPr>
+        <w:pStyle w:val="5"/>
+        <w:spacing w:after="0"/>
+        <w:ind w:left="0" w:leftChars="0" w:firstLine="0" w:firstLineChars="0"/>
+        <w:rPr>
+          <w:rFonts w:cstheme="minorHAnsi"/>
+          <w:i/>
+          <w:sz w:val="24"/>
+          <w:szCs w:val="24"/>
+          <w:lang w:val="en-US"/>
+        </w:rPr>
+      </w:pPr>
+    </w:p>
+    <w:p>
+      <w:pPr>
+        <w:pStyle w:val="5"/>
+        <w:spacing w:after="0"/>
+        <w:ind w:left="0" w:leftChars="0" w:firstLine="0" w:firstLineChars="0"/>
+        <w:rPr>
+          <w:rFonts w:cstheme="minorHAnsi"/>
+          <w:i/>
+          <w:sz w:val="24"/>
+          <w:szCs w:val="24"/>
+          <w:lang w:val="en-US"/>
+        </w:rPr>
+      </w:pPr>
+    </w:p>
+    <w:p>
+      <w:pPr>
+        <w:pStyle w:val="5"/>
+        <w:spacing w:after="0"/>
+        <w:ind w:left="0" w:leftChars="0" w:firstLine="0" w:firstLineChars="0"/>
+        <w:rPr>
+          <w:rFonts w:cstheme="minorHAnsi"/>
+          <w:i/>
+          <w:sz w:val="24"/>
+          <w:szCs w:val="24"/>
+          <w:lang w:val="en-US"/>
+        </w:rPr>
+      </w:pPr>
+    </w:p>
+    <w:p>
+      <w:pPr>
+        <w:pStyle w:val="5"/>
+        <w:spacing w:after="0"/>
+        <w:ind w:left="0" w:leftChars="0" w:firstLine="0" w:firstLineChars="0"/>
+        <w:rPr>
+          <w:rFonts w:cstheme="minorHAnsi"/>
+          <w:i/>
+          <w:sz w:val="24"/>
+          <w:szCs w:val="24"/>
+          <w:lang w:val="en-US"/>
+        </w:rPr>
+      </w:pPr>
+    </w:p>
+    <w:p>
+      <w:pPr>
+        <w:pStyle w:val="5"/>
+        <w:spacing w:after="0"/>
+        <w:ind w:left="0" w:leftChars="0" w:firstLine="0" w:firstLineChars="0"/>
+        <w:jc w:val="both"/>
+        <w:rPr>
+          <w:rFonts w:cstheme="minorHAnsi"/>
+          <w:b/>
+          <w:bCs/>
+          <w:i w:val="0"/>
+          <w:iCs/>
+          <w:sz w:val="24"/>
+          <w:szCs w:val="24"/>
+          <w:lang w:val="en-US"/>
+        </w:rPr>
+      </w:pPr>
+      <w:r>
+        <w:rPr>
+          <w:rFonts w:cstheme="minorHAnsi"/>
+          <w:b/>
+          <w:bCs/>
+          <w:i w:val="0"/>
+          <w:iCs/>
+          <w:sz w:val="24"/>
+          <w:szCs w:val="24"/>
+          <w:lang w:val="en-US"/>
+        </w:rPr>
+        <w:t>#&gt; Character</w:t>
+      </w:r>
+    </w:p>
+    <w:p>
+      <w:pPr>
+        <w:pStyle w:val="5"/>
+        <w:spacing w:after="0"/>
+        <w:ind w:left="0" w:leftChars="0" w:firstLine="720" w:firstLineChars="0"/>
+        <w:jc w:val="both"/>
+        <w:rPr>
+          <w:rFonts w:cstheme="minorHAnsi"/>
+          <w:i w:val="0"/>
+          <w:iCs/>
+          <w:sz w:val="24"/>
+          <w:szCs w:val="24"/>
+          <w:lang w:val="en-US"/>
+        </w:rPr>
+      </w:pPr>
+      <w:r>
+        <w:rPr>
+          <w:rFonts w:cstheme="minorHAnsi"/>
+          <w:i w:val="0"/>
+          <w:iCs/>
+          <w:sz w:val="24"/>
+          <w:szCs w:val="24"/>
+          <w:lang w:val="en-US"/>
+        </w:rPr>
+        <w:t>Base Class untuk Player dan Enemy. Menyimpan informasi berupa nyawa karakter(healthPoint), kecepatan gerak karakter(moveSpeed), dan koordinat letak karakter(position).</w:t>
+      </w:r>
+    </w:p>
+    <w:p>
+      <w:pPr>
+        <w:pStyle w:val="5"/>
+        <w:spacing w:after="0"/>
+        <w:ind w:left="0" w:leftChars="0" w:firstLine="0" w:firstLineChars="0"/>
+        <w:jc w:val="both"/>
+        <w:rPr>
+          <w:rFonts w:cstheme="minorHAnsi"/>
+          <w:i w:val="0"/>
+          <w:iCs/>
+          <w:sz w:val="24"/>
+          <w:szCs w:val="24"/>
+          <w:lang w:val="en-US"/>
+        </w:rPr>
+      </w:pPr>
+      <w:r>
+        <w:rPr>
+          <w:rFonts w:cstheme="minorHAnsi"/>
+          <w:i w:val="0"/>
+          <w:iCs/>
+          <w:sz w:val="24"/>
+          <w:szCs w:val="24"/>
+          <w:lang w:val="en-US"/>
+        </w:rPr>
+        <w:t>Terdapat 2 jenis karakter: Player, karakter yang dikendalikan pemain dan memiliki senjata(Weapon), dan Enemy, lawan dari karakter Player.</w:t>
+      </w:r>
+    </w:p>
+    <w:p>
+      <w:pPr>
+        <w:pStyle w:val="5"/>
+        <w:spacing w:after="0"/>
+        <w:ind w:left="0" w:leftChars="0" w:firstLine="0" w:firstLineChars="0"/>
+        <w:jc w:val="both"/>
+        <w:rPr>
+          <w:rFonts w:cstheme="minorHAnsi"/>
+          <w:i w:val="0"/>
+          <w:iCs/>
+          <w:sz w:val="24"/>
+          <w:szCs w:val="24"/>
+          <w:lang w:val="en-US"/>
+        </w:rPr>
+      </w:pPr>
+    </w:p>
+    <w:p>
+      <w:pPr>
+        <w:pStyle w:val="5"/>
+        <w:spacing w:after="0"/>
+        <w:ind w:left="0" w:leftChars="0" w:firstLine="0" w:firstLineChars="0"/>
+        <w:jc w:val="both"/>
+        <w:rPr>
+          <w:rFonts w:cstheme="minorHAnsi"/>
+          <w:b w:val="0"/>
+          <w:bCs w:val="0"/>
+          <w:i w:val="0"/>
+          <w:iCs/>
+          <w:sz w:val="24"/>
+          <w:szCs w:val="24"/>
+          <w:lang w:val="en-US"/>
+        </w:rPr>
+      </w:pPr>
+      <w:r>
+        <w:rPr>
+          <w:rFonts w:cstheme="minorHAnsi"/>
+          <w:b/>
+          <w:bCs/>
+          <w:i w:val="0"/>
+          <w:iCs/>
+          <w:sz w:val="24"/>
+          <w:szCs w:val="24"/>
+          <w:lang w:val="en-US"/>
+        </w:rPr>
+        <w:t>#&gt; Weapon</w:t>
+      </w:r>
+    </w:p>
+    <w:p>
+      <w:pPr>
+        <w:pStyle w:val="5"/>
+        <w:spacing w:after="0"/>
+        <w:ind w:left="0" w:leftChars="0" w:firstLine="720" w:firstLineChars="0"/>
+        <w:jc w:val="both"/>
+        <w:rPr>
+          <w:rFonts w:cstheme="minorHAnsi"/>
+          <w:b w:val="0"/>
+          <w:bCs w:val="0"/>
+          <w:i w:val="0"/>
+          <w:iCs/>
+          <w:sz w:val="24"/>
+          <w:szCs w:val="24"/>
+          <w:lang w:val="en-US"/>
+        </w:rPr>
+      </w:pPr>
+      <w:r>
+        <w:rPr>
+          <w:rFonts w:cstheme="minorHAnsi"/>
+          <w:b w:val="0"/>
+          <w:bCs w:val="0"/>
+          <w:i w:val="0"/>
+          <w:iCs/>
+          <w:sz w:val="24"/>
+          <w:szCs w:val="24"/>
+          <w:lang w:val="en-US"/>
+        </w:rPr>
+        <w:t>Base Class untuk Grenade dan PortableScanner. Tiap senjata memiliki kekuatan serang(damage) tersendiri dan dapat menghasilkan kekuatan serang berbeda untuk tipe senjata yang berbeda(getDamage()).</w:t>
+      </w:r>
+    </w:p>
+    <w:p>
+      <w:pPr>
+        <w:pStyle w:val="5"/>
+        <w:spacing w:after="0"/>
+        <w:ind w:left="0" w:leftChars="0" w:firstLine="0" w:firstLineChars="0"/>
+        <w:jc w:val="both"/>
+        <w:rPr>
+          <w:rFonts w:cstheme="minorHAnsi"/>
+          <w:b w:val="0"/>
+          <w:bCs w:val="0"/>
+          <w:i w:val="0"/>
+          <w:iCs/>
+          <w:sz w:val="24"/>
+          <w:szCs w:val="24"/>
+          <w:lang w:val="en-US"/>
+        </w:rPr>
+      </w:pPr>
+    </w:p>
+    <w:p>
+      <w:pPr>
+        <w:pStyle w:val="5"/>
+        <w:spacing w:after="0"/>
+        <w:ind w:left="0" w:leftChars="0" w:firstLine="0" w:firstLineChars="0"/>
+        <w:jc w:val="both"/>
+        <w:rPr>
+          <w:rFonts w:cstheme="minorHAnsi"/>
+          <w:b w:val="0"/>
+          <w:bCs w:val="0"/>
+          <w:i w:val="0"/>
+          <w:iCs/>
+          <w:sz w:val="24"/>
+          <w:szCs w:val="24"/>
+          <w:lang w:val="en-US"/>
+        </w:rPr>
+      </w:pPr>
+      <w:r>
+        <w:rPr>
+          <w:rFonts w:cstheme="minorHAnsi"/>
+          <w:b/>
+          <w:bCs/>
+          <w:i w:val="0"/>
+          <w:iCs/>
+          <w:sz w:val="24"/>
+          <w:szCs w:val="24"/>
+          <w:lang w:val="en-US"/>
+        </w:rPr>
+        <w:t>#&gt; Window</w:t>
+      </w:r>
+    </w:p>
+    <w:p>
+      <w:pPr>
+        <w:pStyle w:val="5"/>
+        <w:spacing w:after="0"/>
+        <w:ind w:left="0" w:leftChars="0" w:firstLine="720" w:firstLineChars="0"/>
+        <w:jc w:val="both"/>
+        <w:rPr>
+          <w:rFonts w:cstheme="minorHAnsi"/>
+          <w:b w:val="0"/>
+          <w:bCs w:val="0"/>
+          <w:i w:val="0"/>
+          <w:iCs/>
+          <w:sz w:val="24"/>
+          <w:szCs w:val="24"/>
+          <w:lang w:val="en-US"/>
+        </w:rPr>
+      </w:pPr>
+      <w:r>
+        <w:rPr>
+          <w:rFonts w:cstheme="minorHAnsi"/>
+          <w:b w:val="0"/>
+          <w:bCs w:val="0"/>
+          <w:i w:val="0"/>
+          <w:iCs/>
+          <w:sz w:val="24"/>
+          <w:szCs w:val="24"/>
+          <w:lang w:val="en-US"/>
+        </w:rPr>
+        <w:t>Class yang digunakan untuk menampilkan jendela. Dibuat untuk menghasilkan tampilan ke pemain.</w:t>
+      </w:r>
+    </w:p>
+    <w:p>
+      <w:pPr>
+        <w:pStyle w:val="5"/>
+        <w:spacing w:after="0"/>
+        <w:ind w:left="0" w:leftChars="0" w:firstLine="0" w:firstLineChars="0"/>
+        <w:jc w:val="both"/>
+        <w:rPr>
+          <w:rFonts w:cstheme="minorHAnsi"/>
+          <w:b w:val="0"/>
+          <w:bCs w:val="0"/>
+          <w:i w:val="0"/>
+          <w:iCs/>
+          <w:sz w:val="24"/>
+          <w:szCs w:val="24"/>
+          <w:lang w:val="en-US"/>
+        </w:rPr>
+      </w:pPr>
+    </w:p>
+    <w:p>
+      <w:pPr>
+        <w:pStyle w:val="5"/>
+        <w:spacing w:after="0"/>
+        <w:ind w:left="0" w:leftChars="0" w:firstLine="0" w:firstLineChars="0"/>
+        <w:jc w:val="both"/>
+        <w:rPr>
+          <w:rFonts w:cstheme="minorHAnsi"/>
+          <w:b/>
+          <w:bCs/>
+          <w:i w:val="0"/>
+          <w:iCs/>
+          <w:sz w:val="24"/>
+          <w:szCs w:val="24"/>
+          <w:lang w:val="en-US"/>
+        </w:rPr>
+      </w:pPr>
+      <w:r>
+        <w:rPr>
+          <w:rFonts w:cstheme="minorHAnsi"/>
+          <w:b/>
+          <w:bCs/>
+          <w:i w:val="0"/>
+          <w:iCs/>
+          <w:sz w:val="24"/>
+          <w:szCs w:val="24"/>
+          <w:lang w:val="en-US"/>
+        </w:rPr>
+        <w:t>#&gt; Stage</w:t>
+      </w:r>
+    </w:p>
+    <w:p>
+      <w:pPr>
+        <w:pStyle w:val="5"/>
+        <w:spacing w:after="0"/>
+        <w:ind w:left="0" w:leftChars="0" w:firstLine="720" w:firstLineChars="0"/>
+        <w:jc w:val="both"/>
+        <w:rPr>
+          <w:rFonts w:cstheme="minorHAnsi"/>
+          <w:b w:val="0"/>
+          <w:bCs w:val="0"/>
+          <w:i w:val="0"/>
+          <w:iCs/>
+          <w:sz w:val="24"/>
+          <w:szCs w:val="24"/>
+          <w:lang w:val="en-US"/>
+        </w:rPr>
+      </w:pPr>
+      <w:r>
+        <w:rPr>
+          <w:rFonts w:cstheme="minorHAnsi"/>
+          <w:b w:val="0"/>
+          <w:bCs w:val="0"/>
+          <w:i w:val="0"/>
+          <w:iCs/>
+          <w:sz w:val="24"/>
+          <w:szCs w:val="24"/>
+          <w:lang w:val="en-US"/>
+        </w:rPr>
+        <w:t>Class yang digunakan untuk menyimpan data dari setiap stage dalam game.</w:t>
+      </w:r>
+    </w:p>
+    <w:p>
+      <w:pPr>
+        <w:pStyle w:val="5"/>
+        <w:spacing w:after="0"/>
+        <w:ind w:left="0" w:leftChars="0" w:firstLine="0" w:firstLineChars="0"/>
+        <w:jc w:val="both"/>
+        <w:rPr>
+          <w:rFonts w:cstheme="minorHAnsi"/>
+          <w:b w:val="0"/>
+          <w:bCs w:val="0"/>
+          <w:i w:val="0"/>
+          <w:iCs/>
+          <w:sz w:val="24"/>
+          <w:szCs w:val="24"/>
+          <w:lang w:val="en-US"/>
+        </w:rPr>
+      </w:pPr>
+      <w:r>
+        <w:rPr>
+          <w:rFonts w:cstheme="minorHAnsi"/>
+          <w:b/>
+          <w:bCs/>
+          <w:i w:val="0"/>
+          <w:iCs/>
+          <w:sz w:val="24"/>
+          <w:szCs w:val="24"/>
+          <w:lang w:val="en-US"/>
+        </w:rPr>
+        <w:t>#&gt; Scene</w:t>
+      </w:r>
+    </w:p>
+    <w:p>
+      <w:pPr>
+        <w:pStyle w:val="5"/>
+        <w:spacing w:after="0"/>
+        <w:ind w:left="0" w:leftChars="0" w:firstLine="720" w:firstLineChars="0"/>
+        <w:jc w:val="both"/>
+        <w:rPr>
+          <w:rFonts w:cstheme="minorHAnsi"/>
+          <w:b w:val="0"/>
+          <w:bCs w:val="0"/>
+          <w:i w:val="0"/>
+          <w:iCs/>
+          <w:sz w:val="24"/>
+          <w:szCs w:val="24"/>
+          <w:lang w:val="en-US"/>
+        </w:rPr>
+      </w:pPr>
+      <w:r>
+        <w:rPr>
+          <w:rFonts w:cstheme="minorHAnsi"/>
+          <w:b w:val="0"/>
+          <w:bCs w:val="0"/>
+          <w:i w:val="0"/>
+          <w:iCs/>
+          <w:sz w:val="24"/>
+          <w:szCs w:val="24"/>
+          <w:lang w:val="en-US"/>
+        </w:rPr>
+        <w:t>Class yang digunakan untuk mengatur kejadian(</w:t>
+      </w:r>
+      <w:r>
+        <w:rPr>
+          <w:rFonts w:cstheme="minorHAnsi"/>
+          <w:b w:val="0"/>
+          <w:bCs w:val="0"/>
+          <w:i/>
+          <w:iCs w:val="0"/>
+          <w:sz w:val="24"/>
+          <w:szCs w:val="24"/>
+          <w:lang w:val="en-US"/>
+        </w:rPr>
+        <w:t>event</w:t>
+      </w:r>
+      <w:r>
+        <w:rPr>
+          <w:rFonts w:cstheme="minorHAnsi"/>
+          <w:b w:val="0"/>
+          <w:bCs w:val="0"/>
+          <w:i w:val="0"/>
+          <w:iCs/>
+          <w:sz w:val="24"/>
+          <w:szCs w:val="24"/>
+          <w:lang w:val="en-US"/>
+        </w:rPr>
+        <w:t>) dalam game. Berisi sceneStatus untuk menentukan apakah suatu scene sedang aktif atau tidak.</w:t>
+      </w:r>
+    </w:p>
+    <w:p>
+      <w:pPr>
+        <w:pStyle w:val="5"/>
+        <w:spacing w:after="0"/>
+        <w:ind w:left="0" w:leftChars="0" w:firstLine="0" w:firstLineChars="0"/>
+        <w:jc w:val="both"/>
+        <w:rPr>
+          <w:rFonts w:cstheme="minorHAnsi"/>
+          <w:b w:val="0"/>
+          <w:bCs w:val="0"/>
+          <w:i w:val="0"/>
+          <w:iCs/>
+          <w:sz w:val="24"/>
+          <w:szCs w:val="24"/>
+          <w:lang w:val="en-US"/>
+        </w:rPr>
+      </w:pPr>
+      <w:r>
+        <w:rPr>
+          <w:rFonts w:cstheme="minorHAnsi"/>
+          <w:b w:val="0"/>
+          <w:bCs w:val="0"/>
+          <w:i w:val="0"/>
+          <w:iCs/>
+          <w:sz w:val="24"/>
+          <w:szCs w:val="24"/>
+          <w:lang w:val="en-US"/>
+        </w:rPr>
+        <w:t>Terdapat 3 scene utama:</w:t>
+      </w:r>
+    </w:p>
+    <w:p>
+      <w:pPr>
+        <w:pStyle w:val="5"/>
+        <w:spacing w:after="0"/>
+        <w:ind w:left="0" w:leftChars="0" w:firstLine="0" w:firstLineChars="0"/>
+        <w:jc w:val="both"/>
+        <w:rPr>
+          <w:rFonts w:cstheme="minorHAnsi"/>
+          <w:b w:val="0"/>
+          <w:bCs w:val="0"/>
+          <w:i w:val="0"/>
+          <w:iCs/>
+          <w:sz w:val="24"/>
+          <w:szCs w:val="24"/>
+          <w:lang w:val="en-US"/>
+        </w:rPr>
+      </w:pPr>
+      <w:r>
+        <w:rPr>
+          <w:rFonts w:cstheme="minorHAnsi"/>
+          <w:b w:val="0"/>
+          <w:bCs w:val="0"/>
+          <w:i w:val="0"/>
+          <w:iCs/>
+          <w:sz w:val="24"/>
+          <w:szCs w:val="24"/>
+          <w:lang w:val="en-US"/>
+        </w:rPr>
+        <w:t>- MainMenu: Scene yang menampilkan jendela utama game ketika game dibuka.</w:t>
+      </w:r>
+    </w:p>
+    <w:p>
+      <w:pPr>
+        <w:pStyle w:val="5"/>
+        <w:spacing w:after="0"/>
+        <w:ind w:left="0" w:leftChars="0" w:firstLine="0" w:firstLineChars="0"/>
+        <w:jc w:val="both"/>
+        <w:rPr>
+          <w:rFonts w:cstheme="minorHAnsi"/>
+          <w:b w:val="0"/>
+          <w:bCs w:val="0"/>
+          <w:i w:val="0"/>
+          <w:iCs/>
+          <w:sz w:val="24"/>
+          <w:szCs w:val="24"/>
+          <w:lang w:val="en-US"/>
+        </w:rPr>
+      </w:pPr>
+      <w:r>
+        <w:rPr>
+          <w:rFonts w:cstheme="minorHAnsi"/>
+          <w:b w:val="0"/>
+          <w:bCs w:val="0"/>
+          <w:i w:val="0"/>
+          <w:iCs/>
+          <w:sz w:val="24"/>
+          <w:szCs w:val="24"/>
+          <w:lang w:val="en-US"/>
+        </w:rPr>
+        <w:t>- StageSelection: Scene menampilkan daftar stage yang dapat dimainkan oleh player</w:t>
+      </w:r>
+    </w:p>
+    <w:p>
+      <w:pPr>
+        <w:pStyle w:val="5"/>
+        <w:spacing w:after="0"/>
+        <w:ind w:left="0" w:leftChars="0" w:firstLine="0" w:firstLineChars="0"/>
+        <w:jc w:val="both"/>
+        <w:rPr>
+          <w:rFonts w:cstheme="minorHAnsi"/>
+          <w:b w:val="0"/>
+          <w:bCs w:val="0"/>
+          <w:i w:val="0"/>
+          <w:iCs/>
+          <w:sz w:val="24"/>
+          <w:szCs w:val="24"/>
+          <w:lang w:val="en-US"/>
+        </w:rPr>
+      </w:pPr>
+      <w:r>
+        <w:rPr>
+          <w:rFonts w:cstheme="minorHAnsi"/>
+          <w:b w:val="0"/>
+          <w:bCs w:val="0"/>
+          <w:i w:val="0"/>
+          <w:iCs/>
+          <w:sz w:val="24"/>
+          <w:szCs w:val="24"/>
+          <w:lang w:val="en-US"/>
+        </w:rPr>
+        <w:t>- StagePlay: Scene yang menampilkan permainan.</w:t>
+      </w:r>
+    </w:p>
+    <w:p>
+      <w:pPr>
+        <w:pStyle w:val="5"/>
+        <w:spacing w:after="0"/>
+        <w:ind w:left="0" w:leftChars="0" w:firstLine="0" w:firstLineChars="0"/>
+        <w:jc w:val="both"/>
+        <w:rPr>
+          <w:rFonts w:cstheme="minorHAnsi"/>
+          <w:b w:val="0"/>
+          <w:bCs w:val="0"/>
+          <w:i w:val="0"/>
+          <w:iCs/>
+          <w:sz w:val="24"/>
+          <w:szCs w:val="24"/>
+          <w:lang w:val="en-US"/>
+        </w:rPr>
+      </w:pPr>
+    </w:p>
+    <w:p>
+      <w:pPr>
+        <w:pStyle w:val="5"/>
+        <w:spacing w:after="0"/>
+        <w:ind w:left="0" w:leftChars="0" w:firstLine="0" w:firstLineChars="0"/>
+        <w:jc w:val="both"/>
+        <w:rPr>
+          <w:rFonts w:cstheme="minorHAnsi"/>
+          <w:b w:val="0"/>
+          <w:bCs w:val="0"/>
+          <w:i w:val="0"/>
+          <w:iCs/>
+          <w:sz w:val="24"/>
+          <w:szCs w:val="24"/>
+          <w:lang w:val="en-US"/>
+        </w:rPr>
+      </w:pPr>
+      <w:r>
+        <w:rPr>
+          <w:rFonts w:cstheme="minorHAnsi"/>
+          <w:b w:val="0"/>
+          <w:bCs w:val="0"/>
+          <w:i w:val="0"/>
+          <w:iCs/>
+          <w:sz w:val="24"/>
+          <w:szCs w:val="24"/>
+          <w:lang w:val="en-US"/>
+        </w:rPr>
+        <w:t>Untuk class lain belum digambarkan mengingat besarnya kemungkinan adanya perubahan berdasarkan keadaan.</w:t>
+      </w:r>
+    </w:p>
+    <w:p>
+      <w:pPr>
+        <w:pStyle w:val="5"/>
+        <w:spacing w:after="0"/>
+        <w:ind w:left="0" w:leftChars="0" w:firstLine="0" w:firstLineChars="0"/>
+        <w:jc w:val="both"/>
+        <w:rPr>
+          <w:rFonts w:cstheme="minorHAnsi"/>
+          <w:b w:val="0"/>
+          <w:bCs w:val="0"/>
+          <w:i w:val="0"/>
+          <w:iCs/>
+          <w:sz w:val="24"/>
+          <w:szCs w:val="24"/>
+          <w:lang w:val="en-US"/>
+        </w:rPr>
+      </w:pPr>
+    </w:p>
+    <w:p>
+      <w:pPr>
+        <w:pStyle w:val="5"/>
+        <w:spacing w:after="0"/>
+        <w:ind w:left="0" w:leftChars="0" w:firstLine="0" w:firstLineChars="0"/>
+        <w:jc w:val="both"/>
+        <w:rPr>
+          <w:rFonts w:cstheme="minorHAnsi"/>
+          <w:b w:val="0"/>
+          <w:bCs w:val="0"/>
+          <w:i w:val="0"/>
+          <w:iCs/>
+          <w:sz w:val="24"/>
+          <w:szCs w:val="24"/>
+          <w:lang w:val="en-US"/>
+        </w:rPr>
+      </w:pPr>
+      <w:r>
+        <w:rPr>
+          <w:rFonts w:cstheme="minorHAnsi"/>
+          <w:b w:val="0"/>
+          <w:bCs w:val="0"/>
+          <w:i w:val="0"/>
+          <w:iCs/>
+          <w:sz w:val="24"/>
+          <w:szCs w:val="24"/>
+          <w:lang w:val="en-US"/>
+        </w:rPr>
+        <w:t>Berikut rancangan class dari game yang dibuat.</w:t>
+      </w:r>
+    </w:p>
+    <w:p>
+      <w:pPr>
+        <w:pStyle w:val="5"/>
+        <w:spacing w:after="0"/>
+        <w:ind w:left="0" w:leftChars="0" w:firstLine="0" w:firstLineChars="0"/>
+        <w:jc w:val="both"/>
+        <w:rPr>
+          <w:rFonts w:hint="default" w:cstheme="minorHAnsi"/>
+          <w:b w:val="0"/>
+          <w:bCs w:val="0"/>
+          <w:i w:val="0"/>
+          <w:iCs/>
+          <w:sz w:val="24"/>
+          <w:szCs w:val="24"/>
+          <w:lang w:val="en-US"/>
+        </w:rPr>
+      </w:pPr>
+      <w:r>
+        <w:rPr>
+          <w:rFonts w:hint="default" w:cstheme="minorHAnsi"/>
+          <w:b w:val="0"/>
+          <w:bCs w:val="0"/>
+          <w:i w:val="0"/>
+          <w:iCs/>
+          <w:sz w:val="24"/>
+          <w:szCs w:val="24"/>
+          <w:lang w:val="en-US"/>
+        </w:rPr>
+        <w:t>**MAP**</w:t>
+      </w:r>
+    </w:p>
+    <w:p>
+      <w:pPr>
+        <w:pStyle w:val="5"/>
+        <w:spacing w:after="0"/>
+        <w:ind w:left="0" w:leftChars="0" w:firstLine="0" w:firstLineChars="0"/>
+        <w:jc w:val="both"/>
+        <w:rPr>
+          <w:rFonts w:hint="default" w:cstheme="minorHAnsi"/>
+          <w:b w:val="0"/>
+          <w:bCs w:val="0"/>
+          <w:i w:val="0"/>
+          <w:iCs/>
+          <w:sz w:val="24"/>
+          <w:szCs w:val="24"/>
+          <w:lang w:val="en-US"/>
+        </w:rPr>
+      </w:pPr>
+      <w:r>
+        <w:rPr>
+          <w:rFonts w:hint="default" w:cstheme="minorHAnsi"/>
+          <w:b w:val="0"/>
+          <w:bCs w:val="0"/>
+          <w:i w:val="0"/>
+          <w:iCs/>
+          <w:sz w:val="24"/>
+          <w:szCs w:val="24"/>
+          <w:lang w:val="en-US"/>
+        </w:rPr>
+        <w:t xml:space="preserve">  - [ ] GENERATE MAP</w:t>
+      </w:r>
+    </w:p>
+    <w:p>
+      <w:pPr>
+        <w:pStyle w:val="5"/>
+        <w:spacing w:after="0"/>
+        <w:ind w:left="0" w:leftChars="0" w:firstLine="0" w:firstLineChars="0"/>
+        <w:jc w:val="both"/>
+        <w:rPr>
+          <w:rFonts w:hint="default" w:cstheme="minorHAnsi"/>
+          <w:b w:val="0"/>
+          <w:bCs w:val="0"/>
+          <w:i w:val="0"/>
+          <w:iCs/>
+          <w:sz w:val="24"/>
+          <w:szCs w:val="24"/>
+          <w:lang w:val="en-US"/>
+        </w:rPr>
+      </w:pPr>
+      <w:r>
+        <w:rPr>
+          <w:rFonts w:hint="default" w:cstheme="minorHAnsi"/>
+          <w:b w:val="0"/>
+          <w:bCs w:val="0"/>
+          <w:i w:val="0"/>
+          <w:iCs/>
+          <w:sz w:val="24"/>
+          <w:szCs w:val="24"/>
+          <w:lang w:val="en-US"/>
+        </w:rPr>
+        <w:tab/>
+      </w:r>
+      <w:r>
+        <w:rPr>
+          <w:rFonts w:hint="default" w:cstheme="minorHAnsi"/>
+          <w:b w:val="0"/>
+          <w:bCs w:val="0"/>
+          <w:i w:val="0"/>
+          <w:iCs/>
+          <w:sz w:val="24"/>
+          <w:szCs w:val="24"/>
+          <w:lang w:val="en-US"/>
+        </w:rPr>
+        <w:t>- [ ] GENERATE OBSTACLE</w:t>
+      </w:r>
+    </w:p>
+    <w:p>
+      <w:pPr>
+        <w:pStyle w:val="5"/>
+        <w:spacing w:after="0"/>
+        <w:ind w:left="0" w:leftChars="0" w:firstLine="0" w:firstLineChars="0"/>
+        <w:jc w:val="both"/>
+        <w:rPr>
+          <w:rFonts w:hint="default" w:cstheme="minorHAnsi"/>
+          <w:b w:val="0"/>
+          <w:bCs w:val="0"/>
+          <w:i w:val="0"/>
+          <w:iCs/>
+          <w:sz w:val="24"/>
+          <w:szCs w:val="24"/>
+          <w:lang w:val="en-US"/>
+        </w:rPr>
+      </w:pPr>
+      <w:r>
+        <w:rPr>
+          <w:rFonts w:hint="default" w:cstheme="minorHAnsi"/>
+          <w:b w:val="0"/>
+          <w:bCs w:val="0"/>
+          <w:i w:val="0"/>
+          <w:iCs/>
+          <w:sz w:val="24"/>
+          <w:szCs w:val="24"/>
+          <w:lang w:val="en-US"/>
+        </w:rPr>
+        <w:tab/>
+      </w:r>
+      <w:r>
+        <w:rPr>
+          <w:rFonts w:hint="default" w:cstheme="minorHAnsi"/>
+          <w:b w:val="0"/>
+          <w:bCs w:val="0"/>
+          <w:i w:val="0"/>
+          <w:iCs/>
+          <w:sz w:val="24"/>
+          <w:szCs w:val="24"/>
+          <w:lang w:val="en-US"/>
+        </w:rPr>
+        <w:t>- [ ] GENERATE MAP SOLUTION PATH</w:t>
+      </w:r>
+    </w:p>
+    <w:p>
+      <w:pPr>
+        <w:pStyle w:val="5"/>
+        <w:spacing w:after="0"/>
+        <w:ind w:left="0" w:leftChars="0" w:firstLine="0" w:firstLineChars="0"/>
+        <w:jc w:val="both"/>
+        <w:rPr>
+          <w:rFonts w:hint="default" w:cstheme="minorHAnsi"/>
+          <w:b w:val="0"/>
+          <w:bCs w:val="0"/>
+          <w:i w:val="0"/>
+          <w:iCs/>
+          <w:sz w:val="24"/>
+          <w:szCs w:val="24"/>
+          <w:lang w:val="en-US"/>
+        </w:rPr>
+      </w:pPr>
+      <w:r>
+        <w:rPr>
+          <w:rFonts w:hint="default" w:cstheme="minorHAnsi"/>
+          <w:b w:val="0"/>
+          <w:bCs w:val="0"/>
+          <w:i w:val="0"/>
+          <w:iCs/>
+          <w:sz w:val="24"/>
+          <w:szCs w:val="24"/>
+          <w:lang w:val="en-US"/>
+        </w:rPr>
+        <w:t xml:space="preserve">  - [ ] ENEMY POSITIONING</w:t>
+      </w:r>
+    </w:p>
+    <w:p>
+      <w:pPr>
+        <w:pStyle w:val="5"/>
+        <w:spacing w:after="0"/>
+        <w:ind w:left="0" w:leftChars="0" w:firstLine="0" w:firstLineChars="0"/>
+        <w:jc w:val="both"/>
+        <w:rPr>
+          <w:rFonts w:hint="default" w:cstheme="minorHAnsi"/>
+          <w:b w:val="0"/>
+          <w:bCs w:val="0"/>
+          <w:i w:val="0"/>
+          <w:iCs/>
+          <w:sz w:val="24"/>
+          <w:szCs w:val="24"/>
+          <w:lang w:val="en-US"/>
+        </w:rPr>
+      </w:pPr>
+      <w:r>
+        <w:rPr>
+          <w:rFonts w:hint="default" w:cstheme="minorHAnsi"/>
+          <w:b w:val="0"/>
+          <w:bCs w:val="0"/>
+          <w:i w:val="0"/>
+          <w:iCs/>
+          <w:sz w:val="24"/>
+          <w:szCs w:val="24"/>
+          <w:lang w:val="en-US"/>
+        </w:rPr>
+        <w:t xml:space="preserve">  - [ ] OTHER FEATURES</w:t>
+      </w:r>
+    </w:p>
+    <w:p>
+      <w:pPr>
+        <w:pStyle w:val="5"/>
+        <w:spacing w:after="0"/>
+        <w:ind w:left="0" w:leftChars="0" w:firstLine="0" w:firstLineChars="0"/>
+        <w:jc w:val="both"/>
+        <w:rPr>
+          <w:rFonts w:hint="default" w:cstheme="minorHAnsi"/>
+          <w:b w:val="0"/>
+          <w:bCs w:val="0"/>
+          <w:i w:val="0"/>
+          <w:iCs/>
+          <w:sz w:val="24"/>
+          <w:szCs w:val="24"/>
+          <w:lang w:val="en-US"/>
+        </w:rPr>
+      </w:pPr>
+    </w:p>
+    <w:p>
+      <w:pPr>
+        <w:pStyle w:val="5"/>
+        <w:spacing w:after="0"/>
+        <w:ind w:left="0" w:leftChars="0" w:firstLine="0" w:firstLineChars="0"/>
+        <w:jc w:val="both"/>
+        <w:rPr>
+          <w:rFonts w:hint="default" w:cstheme="minorHAnsi"/>
+          <w:b w:val="0"/>
+          <w:bCs w:val="0"/>
+          <w:i w:val="0"/>
+          <w:iCs/>
+          <w:sz w:val="24"/>
+          <w:szCs w:val="24"/>
+          <w:lang w:val="en-US"/>
+        </w:rPr>
+      </w:pPr>
+      <w:r>
+        <w:rPr>
+          <w:rFonts w:hint="default" w:cstheme="minorHAnsi"/>
+          <w:b w:val="0"/>
+          <w:bCs w:val="0"/>
+          <w:i w:val="0"/>
+          <w:iCs/>
+          <w:sz w:val="24"/>
+          <w:szCs w:val="24"/>
+          <w:lang w:val="en-US"/>
+        </w:rPr>
+        <w:t>**CHARACTER**</w:t>
+      </w:r>
+    </w:p>
+    <w:p>
+      <w:pPr>
+        <w:pStyle w:val="5"/>
+        <w:spacing w:after="0"/>
+        <w:ind w:left="0" w:leftChars="0" w:firstLine="0" w:firstLineChars="0"/>
+        <w:jc w:val="both"/>
+        <w:rPr>
+          <w:rFonts w:hint="default" w:cstheme="minorHAnsi"/>
+          <w:b w:val="0"/>
+          <w:bCs w:val="0"/>
+          <w:i w:val="0"/>
+          <w:iCs/>
+          <w:sz w:val="24"/>
+          <w:szCs w:val="24"/>
+          <w:lang w:val="en-US"/>
+        </w:rPr>
+      </w:pPr>
+      <w:r>
+        <w:rPr>
+          <w:rFonts w:hint="default" w:cstheme="minorHAnsi"/>
+          <w:b w:val="0"/>
+          <w:bCs w:val="0"/>
+          <w:i w:val="0"/>
+          <w:iCs/>
+          <w:sz w:val="24"/>
+          <w:szCs w:val="24"/>
+          <w:lang w:val="en-US"/>
+        </w:rPr>
+        <w:t xml:space="preserve">  - [ ] PLAYER</w:t>
+      </w:r>
+    </w:p>
+    <w:p>
+      <w:pPr>
+        <w:pStyle w:val="5"/>
+        <w:spacing w:after="0"/>
+        <w:ind w:left="0" w:leftChars="0" w:firstLine="0" w:firstLineChars="0"/>
+        <w:jc w:val="both"/>
+        <w:rPr>
+          <w:rFonts w:hint="default" w:cstheme="minorHAnsi"/>
+          <w:b w:val="0"/>
+          <w:bCs w:val="0"/>
+          <w:i w:val="0"/>
+          <w:iCs/>
+          <w:sz w:val="24"/>
+          <w:szCs w:val="24"/>
+          <w:lang w:val="en-US"/>
+        </w:rPr>
+      </w:pPr>
+      <w:r>
+        <w:rPr>
+          <w:rFonts w:hint="default" w:cstheme="minorHAnsi"/>
+          <w:b w:val="0"/>
+          <w:bCs w:val="0"/>
+          <w:i w:val="0"/>
+          <w:iCs/>
+          <w:sz w:val="24"/>
+          <w:szCs w:val="24"/>
+          <w:lang w:val="en-US"/>
+        </w:rPr>
+        <w:tab/>
+      </w:r>
+      <w:r>
+        <w:rPr>
+          <w:rFonts w:hint="default" w:cstheme="minorHAnsi"/>
+          <w:b w:val="0"/>
+          <w:bCs w:val="0"/>
+          <w:i w:val="0"/>
+          <w:iCs/>
+          <w:sz w:val="24"/>
+          <w:szCs w:val="24"/>
+          <w:lang w:val="en-US"/>
+        </w:rPr>
+        <w:t>- [ ] WEAPON</w:t>
+      </w:r>
+    </w:p>
+    <w:p>
+      <w:pPr>
+        <w:pStyle w:val="5"/>
+        <w:spacing w:after="0"/>
+        <w:ind w:left="0" w:leftChars="0" w:firstLine="0" w:firstLineChars="0"/>
+        <w:jc w:val="both"/>
+        <w:rPr>
+          <w:rFonts w:hint="default" w:cstheme="minorHAnsi"/>
+          <w:b w:val="0"/>
+          <w:bCs w:val="0"/>
+          <w:i w:val="0"/>
+          <w:iCs/>
+          <w:sz w:val="24"/>
+          <w:szCs w:val="24"/>
+          <w:lang w:val="en-US"/>
+        </w:rPr>
+      </w:pPr>
+      <w:r>
+        <w:rPr>
+          <w:rFonts w:hint="default" w:cstheme="minorHAnsi"/>
+          <w:b w:val="0"/>
+          <w:bCs w:val="0"/>
+          <w:i w:val="0"/>
+          <w:iCs/>
+          <w:sz w:val="24"/>
+          <w:szCs w:val="24"/>
+          <w:lang w:val="en-US"/>
+        </w:rPr>
+        <w:tab/>
+      </w:r>
+      <w:r>
+        <w:rPr>
+          <w:rFonts w:hint="default" w:cstheme="minorHAnsi"/>
+          <w:b w:val="0"/>
+          <w:bCs w:val="0"/>
+          <w:i w:val="0"/>
+          <w:iCs/>
+          <w:sz w:val="24"/>
+          <w:szCs w:val="24"/>
+          <w:lang w:val="en-US"/>
+        </w:rPr>
+        <w:t xml:space="preserve">  - [ ] GRENADE</w:t>
+      </w:r>
+    </w:p>
+    <w:p>
+      <w:pPr>
+        <w:pStyle w:val="5"/>
+        <w:spacing w:after="0"/>
+        <w:ind w:left="0" w:leftChars="0" w:firstLine="0" w:firstLineChars="0"/>
+        <w:jc w:val="both"/>
+        <w:rPr>
+          <w:rFonts w:hint="default" w:cstheme="minorHAnsi"/>
+          <w:b w:val="0"/>
+          <w:bCs w:val="0"/>
+          <w:i w:val="0"/>
+          <w:iCs/>
+          <w:sz w:val="24"/>
+          <w:szCs w:val="24"/>
+          <w:lang w:val="en-US"/>
+        </w:rPr>
+      </w:pPr>
+      <w:r>
+        <w:rPr>
+          <w:rFonts w:hint="default" w:cstheme="minorHAnsi"/>
+          <w:b w:val="0"/>
+          <w:bCs w:val="0"/>
+          <w:i w:val="0"/>
+          <w:iCs/>
+          <w:sz w:val="24"/>
+          <w:szCs w:val="24"/>
+          <w:lang w:val="en-US"/>
+        </w:rPr>
+        <w:tab/>
+      </w:r>
+      <w:r>
+        <w:rPr>
+          <w:rFonts w:hint="default" w:cstheme="minorHAnsi"/>
+          <w:b w:val="0"/>
+          <w:bCs w:val="0"/>
+          <w:i w:val="0"/>
+          <w:iCs/>
+          <w:sz w:val="24"/>
+          <w:szCs w:val="24"/>
+          <w:lang w:val="en-US"/>
+        </w:rPr>
+        <w:t xml:space="preserve">  - [ ] PORTABLE SCANNER</w:t>
+      </w:r>
+    </w:p>
+    <w:p>
+      <w:pPr>
+        <w:pStyle w:val="5"/>
+        <w:spacing w:after="0"/>
+        <w:ind w:left="0" w:leftChars="0" w:firstLine="0" w:firstLineChars="0"/>
+        <w:jc w:val="both"/>
+        <w:rPr>
+          <w:rFonts w:hint="default" w:cstheme="minorHAnsi"/>
+          <w:b w:val="0"/>
+          <w:bCs w:val="0"/>
+          <w:i w:val="0"/>
+          <w:iCs/>
+          <w:sz w:val="24"/>
+          <w:szCs w:val="24"/>
+          <w:lang w:val="en-US"/>
+        </w:rPr>
+      </w:pPr>
+      <w:r>
+        <w:rPr>
+          <w:rFonts w:hint="default" w:cstheme="minorHAnsi"/>
+          <w:b w:val="0"/>
+          <w:bCs w:val="0"/>
+          <w:i w:val="0"/>
+          <w:iCs/>
+          <w:sz w:val="24"/>
+          <w:szCs w:val="24"/>
+          <w:lang w:val="en-US"/>
+        </w:rPr>
+        <w:tab/>
+      </w:r>
+      <w:r>
+        <w:rPr>
+          <w:rFonts w:hint="default" w:cstheme="minorHAnsi"/>
+          <w:b w:val="0"/>
+          <w:bCs w:val="0"/>
+          <w:i w:val="0"/>
+          <w:iCs/>
+          <w:sz w:val="24"/>
+          <w:szCs w:val="24"/>
+          <w:lang w:val="en-US"/>
+        </w:rPr>
+        <w:t>- [ ] SHOOT BULLET (BOSS STAGE ONLY)</w:t>
+      </w:r>
+    </w:p>
+    <w:p>
+      <w:pPr>
+        <w:pStyle w:val="5"/>
+        <w:spacing w:after="0"/>
+        <w:ind w:left="0" w:leftChars="0" w:firstLine="0" w:firstLineChars="0"/>
+        <w:jc w:val="both"/>
+        <w:rPr>
+          <w:rFonts w:hint="default" w:cstheme="minorHAnsi"/>
+          <w:b w:val="0"/>
+          <w:bCs w:val="0"/>
+          <w:i w:val="0"/>
+          <w:iCs/>
+          <w:sz w:val="24"/>
+          <w:szCs w:val="24"/>
+          <w:lang w:val="en-US"/>
+        </w:rPr>
+      </w:pPr>
+      <w:r>
+        <w:rPr>
+          <w:rFonts w:hint="default" w:cstheme="minorHAnsi"/>
+          <w:b w:val="0"/>
+          <w:bCs w:val="0"/>
+          <w:i w:val="0"/>
+          <w:iCs/>
+          <w:sz w:val="24"/>
+          <w:szCs w:val="24"/>
+          <w:lang w:val="en-US"/>
+        </w:rPr>
+        <w:tab/>
+      </w:r>
+      <w:r>
+        <w:rPr>
+          <w:rFonts w:hint="default" w:cstheme="minorHAnsi"/>
+          <w:b w:val="0"/>
+          <w:bCs w:val="0"/>
+          <w:i w:val="0"/>
+          <w:iCs/>
+          <w:sz w:val="24"/>
+          <w:szCs w:val="24"/>
+          <w:lang w:val="en-US"/>
+        </w:rPr>
+        <w:t>- [ ] MOVEMENT</w:t>
+      </w:r>
+    </w:p>
+    <w:p>
+      <w:pPr>
+        <w:pStyle w:val="5"/>
+        <w:spacing w:after="0"/>
+        <w:ind w:left="0" w:leftChars="0" w:firstLine="0" w:firstLineChars="0"/>
+        <w:jc w:val="both"/>
+        <w:rPr>
+          <w:rFonts w:hint="default" w:cstheme="minorHAnsi"/>
+          <w:b w:val="0"/>
+          <w:bCs w:val="0"/>
+          <w:i w:val="0"/>
+          <w:iCs/>
+          <w:sz w:val="24"/>
+          <w:szCs w:val="24"/>
+          <w:lang w:val="en-US"/>
+        </w:rPr>
+      </w:pPr>
+      <w:r>
+        <w:rPr>
+          <w:rFonts w:hint="default" w:cstheme="minorHAnsi"/>
+          <w:b w:val="0"/>
+          <w:bCs w:val="0"/>
+          <w:i w:val="0"/>
+          <w:iCs/>
+          <w:sz w:val="24"/>
+          <w:szCs w:val="24"/>
+          <w:lang w:val="en-US"/>
+        </w:rPr>
+        <w:t xml:space="preserve">  - [ ] ENEMY</w:t>
+      </w:r>
+    </w:p>
+    <w:p>
+      <w:pPr>
+        <w:pStyle w:val="5"/>
+        <w:spacing w:after="0"/>
+        <w:ind w:left="0" w:leftChars="0" w:firstLine="0" w:firstLineChars="0"/>
+        <w:jc w:val="both"/>
+        <w:rPr>
+          <w:rFonts w:hint="default" w:cstheme="minorHAnsi"/>
+          <w:b w:val="0"/>
+          <w:bCs w:val="0"/>
+          <w:i w:val="0"/>
+          <w:iCs/>
+          <w:sz w:val="24"/>
+          <w:szCs w:val="24"/>
+          <w:lang w:val="en-US"/>
+        </w:rPr>
+      </w:pPr>
+      <w:r>
+        <w:rPr>
+          <w:rFonts w:hint="default" w:cstheme="minorHAnsi"/>
+          <w:b w:val="0"/>
+          <w:bCs w:val="0"/>
+          <w:i w:val="0"/>
+          <w:iCs/>
+          <w:sz w:val="24"/>
+          <w:szCs w:val="24"/>
+          <w:lang w:val="en-US"/>
+        </w:rPr>
+        <w:t xml:space="preserve">    - [ ] PATHFINDING</w:t>
+      </w:r>
+    </w:p>
+    <w:p>
+      <w:pPr>
+        <w:pStyle w:val="5"/>
+        <w:spacing w:after="0"/>
+        <w:ind w:left="0" w:leftChars="0" w:firstLine="0" w:firstLineChars="0"/>
+        <w:jc w:val="both"/>
+        <w:rPr>
+          <w:rFonts w:hint="default" w:cstheme="minorHAnsi"/>
+          <w:b w:val="0"/>
+          <w:bCs w:val="0"/>
+          <w:i w:val="0"/>
+          <w:iCs/>
+          <w:sz w:val="24"/>
+          <w:szCs w:val="24"/>
+          <w:lang w:val="en-US"/>
+        </w:rPr>
+      </w:pPr>
+      <w:r>
+        <w:rPr>
+          <w:rFonts w:hint="default" w:cstheme="minorHAnsi"/>
+          <w:b w:val="0"/>
+          <w:bCs w:val="0"/>
+          <w:i w:val="0"/>
+          <w:iCs/>
+          <w:sz w:val="24"/>
+          <w:szCs w:val="24"/>
+          <w:lang w:val="en-US"/>
+        </w:rPr>
+        <w:tab/>
+      </w:r>
+      <w:r>
+        <w:rPr>
+          <w:rFonts w:hint="default" w:cstheme="minorHAnsi"/>
+          <w:b w:val="0"/>
+          <w:bCs w:val="0"/>
+          <w:i w:val="0"/>
+          <w:iCs/>
+          <w:sz w:val="24"/>
+          <w:szCs w:val="24"/>
+          <w:lang w:val="en-US"/>
+        </w:rPr>
+        <w:t>- [ ] SHOOT BULLET</w:t>
+      </w:r>
+    </w:p>
+    <w:p>
+      <w:pPr>
+        <w:pStyle w:val="5"/>
+        <w:spacing w:after="0"/>
+        <w:ind w:left="0" w:leftChars="0" w:firstLine="0" w:firstLineChars="0"/>
+        <w:jc w:val="both"/>
+        <w:rPr>
+          <w:rFonts w:hint="default" w:cstheme="minorHAnsi"/>
+          <w:b w:val="0"/>
+          <w:bCs w:val="0"/>
+          <w:i w:val="0"/>
+          <w:iCs/>
+          <w:sz w:val="24"/>
+          <w:szCs w:val="24"/>
+          <w:lang w:val="en-US"/>
+        </w:rPr>
+      </w:pPr>
+      <w:r>
+        <w:rPr>
+          <w:rFonts w:hint="default" w:cstheme="minorHAnsi"/>
+          <w:b w:val="0"/>
+          <w:bCs w:val="0"/>
+          <w:i w:val="0"/>
+          <w:iCs/>
+          <w:sz w:val="24"/>
+          <w:szCs w:val="24"/>
+          <w:lang w:val="en-US"/>
+        </w:rPr>
+        <w:tab/>
+      </w:r>
+      <w:r>
+        <w:rPr>
+          <w:rFonts w:hint="default" w:cstheme="minorHAnsi"/>
+          <w:b w:val="0"/>
+          <w:bCs w:val="0"/>
+          <w:i w:val="0"/>
+          <w:iCs/>
+          <w:sz w:val="24"/>
+          <w:szCs w:val="24"/>
+          <w:lang w:val="en-US"/>
+        </w:rPr>
+        <w:t>- [ ] ABILITY</w:t>
+      </w:r>
+    </w:p>
+    <w:p>
+      <w:pPr>
+        <w:pStyle w:val="5"/>
+        <w:spacing w:after="0"/>
+        <w:ind w:left="0" w:leftChars="0" w:firstLine="0" w:firstLineChars="0"/>
+        <w:jc w:val="both"/>
+        <w:rPr>
+          <w:rFonts w:hint="default" w:cstheme="minorHAnsi"/>
+          <w:b w:val="0"/>
+          <w:bCs w:val="0"/>
+          <w:i w:val="0"/>
+          <w:iCs/>
+          <w:sz w:val="24"/>
+          <w:szCs w:val="24"/>
+          <w:lang w:val="en-US"/>
+        </w:rPr>
+      </w:pPr>
+      <w:r>
+        <w:rPr>
+          <w:rFonts w:hint="default" w:cstheme="minorHAnsi"/>
+          <w:b w:val="0"/>
+          <w:bCs w:val="0"/>
+          <w:i w:val="0"/>
+          <w:iCs/>
+          <w:sz w:val="24"/>
+          <w:szCs w:val="24"/>
+          <w:lang w:val="en-US"/>
+        </w:rPr>
+        <w:tab/>
+      </w:r>
+      <w:r>
+        <w:rPr>
+          <w:rFonts w:hint="default" w:cstheme="minorHAnsi"/>
+          <w:b w:val="0"/>
+          <w:bCs w:val="0"/>
+          <w:i w:val="0"/>
+          <w:iCs/>
+          <w:sz w:val="24"/>
+          <w:szCs w:val="24"/>
+          <w:lang w:val="en-US"/>
+        </w:rPr>
+        <w:t>- [ ] MOVEMENT</w:t>
+      </w:r>
+    </w:p>
+    <w:p>
+      <w:pPr>
+        <w:pStyle w:val="5"/>
+        <w:spacing w:after="0"/>
+        <w:ind w:left="0" w:leftChars="0" w:firstLine="0" w:firstLineChars="0"/>
+        <w:jc w:val="both"/>
+        <w:rPr>
+          <w:rFonts w:hint="default" w:cstheme="minorHAnsi"/>
+          <w:b w:val="0"/>
+          <w:bCs w:val="0"/>
+          <w:i w:val="0"/>
+          <w:iCs/>
+          <w:sz w:val="24"/>
+          <w:szCs w:val="24"/>
+          <w:lang w:val="en-US"/>
+        </w:rPr>
+      </w:pPr>
+    </w:p>
+    <w:p>
+      <w:pPr>
+        <w:pStyle w:val="5"/>
+        <w:spacing w:after="0"/>
+        <w:ind w:left="0" w:leftChars="0" w:firstLine="0" w:firstLineChars="0"/>
+        <w:jc w:val="both"/>
+        <w:rPr>
+          <w:rFonts w:hint="default" w:cstheme="minorHAnsi"/>
+          <w:b w:val="0"/>
+          <w:bCs w:val="0"/>
+          <w:i w:val="0"/>
+          <w:iCs/>
+          <w:sz w:val="24"/>
+          <w:szCs w:val="24"/>
+          <w:lang w:val="en-US"/>
+        </w:rPr>
+      </w:pPr>
+      <w:r>
+        <w:rPr>
+          <w:rFonts w:hint="default" w:cstheme="minorHAnsi"/>
+          <w:b w:val="0"/>
+          <w:bCs w:val="0"/>
+          <w:i w:val="0"/>
+          <w:iCs/>
+          <w:sz w:val="24"/>
+          <w:szCs w:val="24"/>
+          <w:lang w:val="en-US"/>
+        </w:rPr>
+        <w:t>**GAMEPLAY**</w:t>
+      </w:r>
+    </w:p>
+    <w:p>
+      <w:pPr>
+        <w:pStyle w:val="5"/>
+        <w:spacing w:after="0"/>
+        <w:ind w:left="0" w:leftChars="0" w:firstLine="0" w:firstLineChars="0"/>
+        <w:jc w:val="both"/>
+        <w:rPr>
+          <w:rFonts w:hint="default" w:cstheme="minorHAnsi"/>
+          <w:b w:val="0"/>
+          <w:bCs w:val="0"/>
+          <w:i w:val="0"/>
+          <w:iCs/>
+          <w:sz w:val="24"/>
+          <w:szCs w:val="24"/>
+          <w:lang w:val="en-US"/>
+        </w:rPr>
+      </w:pPr>
+      <w:r>
+        <w:rPr>
+          <w:rFonts w:hint="default" w:cstheme="minorHAnsi"/>
+          <w:b w:val="0"/>
+          <w:bCs w:val="0"/>
+          <w:i w:val="0"/>
+          <w:iCs/>
+          <w:sz w:val="24"/>
+          <w:szCs w:val="24"/>
+          <w:lang w:val="en-US"/>
+        </w:rPr>
+        <w:t xml:space="preserve">  - [ ] BULLET HELL MINIGAME</w:t>
+      </w:r>
+    </w:p>
+    <w:p>
+      <w:pPr>
+        <w:pStyle w:val="5"/>
+        <w:spacing w:after="0"/>
+        <w:ind w:left="0" w:leftChars="0" w:firstLine="0" w:firstLineChars="0"/>
+        <w:jc w:val="both"/>
+        <w:rPr>
+          <w:rFonts w:hint="default" w:cstheme="minorHAnsi"/>
+          <w:b w:val="0"/>
+          <w:bCs w:val="0"/>
+          <w:i w:val="0"/>
+          <w:iCs/>
+          <w:sz w:val="24"/>
+          <w:szCs w:val="24"/>
+          <w:lang w:val="en-US"/>
+        </w:rPr>
+      </w:pPr>
+      <w:r>
+        <w:rPr>
+          <w:rFonts w:hint="default" w:cstheme="minorHAnsi"/>
+          <w:b w:val="0"/>
+          <w:bCs w:val="0"/>
+          <w:i w:val="0"/>
+          <w:iCs/>
+          <w:sz w:val="24"/>
+          <w:szCs w:val="24"/>
+          <w:lang w:val="en-US"/>
+        </w:rPr>
+        <w:t xml:space="preserve">  - [ ] BULLET HELL BOSS STAGE</w:t>
+      </w:r>
+    </w:p>
+    <w:p>
+      <w:pPr>
+        <w:pStyle w:val="5"/>
+        <w:spacing w:after="0"/>
+        <w:ind w:left="0" w:leftChars="0" w:firstLine="0" w:firstLineChars="0"/>
+        <w:jc w:val="both"/>
+        <w:rPr>
+          <w:rFonts w:hint="default" w:cstheme="minorHAnsi"/>
+          <w:b w:val="0"/>
+          <w:bCs w:val="0"/>
+          <w:i w:val="0"/>
+          <w:iCs/>
+          <w:sz w:val="24"/>
+          <w:szCs w:val="24"/>
+          <w:lang w:val="en-US"/>
+        </w:rPr>
+      </w:pPr>
+      <w:r>
+        <w:rPr>
+          <w:rFonts w:hint="default" w:cstheme="minorHAnsi"/>
+          <w:b w:val="0"/>
+          <w:bCs w:val="0"/>
+          <w:i w:val="0"/>
+          <w:iCs/>
+          <w:sz w:val="24"/>
+          <w:szCs w:val="24"/>
+          <w:lang w:val="en-US"/>
+        </w:rPr>
+        <w:t xml:space="preserve">  - [ ] DAMAGE PROCESSING</w:t>
+      </w:r>
+    </w:p>
+    <w:p>
+      <w:pPr>
+        <w:pStyle w:val="5"/>
+        <w:spacing w:after="0"/>
+        <w:ind w:left="0" w:leftChars="0" w:firstLine="0" w:firstLineChars="0"/>
+        <w:jc w:val="both"/>
+        <w:rPr>
+          <w:rFonts w:hint="default" w:cstheme="minorHAnsi"/>
+          <w:b w:val="0"/>
+          <w:bCs w:val="0"/>
+          <w:i w:val="0"/>
+          <w:iCs/>
+          <w:sz w:val="24"/>
+          <w:szCs w:val="24"/>
+          <w:lang w:val="en-US"/>
+        </w:rPr>
+      </w:pPr>
+    </w:p>
+    <w:p>
+      <w:pPr>
+        <w:pStyle w:val="5"/>
+        <w:spacing w:after="0"/>
+        <w:ind w:left="0" w:leftChars="0" w:firstLine="0" w:firstLineChars="0"/>
+        <w:jc w:val="both"/>
+        <w:rPr>
+          <w:rFonts w:hint="default" w:cstheme="minorHAnsi"/>
+          <w:b w:val="0"/>
+          <w:bCs w:val="0"/>
+          <w:i w:val="0"/>
+          <w:iCs/>
+          <w:sz w:val="24"/>
+          <w:szCs w:val="24"/>
+          <w:lang w:val="en-US"/>
+        </w:rPr>
+      </w:pPr>
+      <w:r>
+        <w:rPr>
+          <w:rFonts w:hint="default" w:cstheme="minorHAnsi"/>
+          <w:b w:val="0"/>
+          <w:bCs w:val="0"/>
+          <w:i w:val="0"/>
+          <w:iCs/>
+          <w:sz w:val="24"/>
+          <w:szCs w:val="24"/>
+          <w:lang w:val="en-US"/>
+        </w:rPr>
+        <w:t>**BASE UI**</w:t>
+      </w:r>
+    </w:p>
+    <w:p>
+      <w:pPr>
+        <w:pStyle w:val="5"/>
+        <w:spacing w:after="0"/>
+        <w:ind w:left="0" w:leftChars="0" w:firstLine="0" w:firstLineChars="0"/>
+        <w:jc w:val="both"/>
+        <w:rPr>
+          <w:rFonts w:hint="default" w:cstheme="minorHAnsi"/>
+          <w:b w:val="0"/>
+          <w:bCs w:val="0"/>
+          <w:i w:val="0"/>
+          <w:iCs/>
+          <w:sz w:val="24"/>
+          <w:szCs w:val="24"/>
+          <w:lang w:val="en-US"/>
+        </w:rPr>
+      </w:pPr>
+      <w:r>
+        <w:rPr>
+          <w:rFonts w:hint="default" w:cstheme="minorHAnsi"/>
+          <w:b w:val="0"/>
+          <w:bCs w:val="0"/>
+          <w:i w:val="0"/>
+          <w:iCs/>
+          <w:sz w:val="24"/>
+          <w:szCs w:val="24"/>
+          <w:lang w:val="en-US"/>
+        </w:rPr>
+        <w:t xml:space="preserve">  - [ ] MESSAGE &amp; DIALOGUE</w:t>
+      </w:r>
+    </w:p>
+    <w:p>
+      <w:pPr>
+        <w:pStyle w:val="5"/>
+        <w:spacing w:after="0"/>
+        <w:ind w:left="0" w:leftChars="0" w:firstLine="0" w:firstLineChars="0"/>
+        <w:jc w:val="both"/>
+        <w:rPr>
+          <w:rFonts w:hint="default" w:cstheme="minorHAnsi"/>
+          <w:b w:val="0"/>
+          <w:bCs w:val="0"/>
+          <w:i w:val="0"/>
+          <w:iCs/>
+          <w:sz w:val="24"/>
+          <w:szCs w:val="24"/>
+          <w:lang w:val="en-US"/>
+        </w:rPr>
+      </w:pPr>
+      <w:r>
+        <w:rPr>
+          <w:rFonts w:hint="default" w:cstheme="minorHAnsi"/>
+          <w:b w:val="0"/>
+          <w:bCs w:val="0"/>
+          <w:i w:val="0"/>
+          <w:iCs/>
+          <w:sz w:val="24"/>
+          <w:szCs w:val="24"/>
+          <w:lang w:val="en-US"/>
+        </w:rPr>
+        <w:t xml:space="preserve">  - [ ] SHOW PICTURE</w:t>
+      </w:r>
+    </w:p>
+    <w:p>
+      <w:pPr>
+        <w:pStyle w:val="5"/>
+        <w:spacing w:after="0"/>
+        <w:ind w:left="0" w:leftChars="0" w:firstLine="0" w:firstLineChars="0"/>
+        <w:jc w:val="both"/>
+        <w:rPr>
+          <w:rFonts w:hint="default" w:cstheme="minorHAnsi"/>
+          <w:b w:val="0"/>
+          <w:bCs w:val="0"/>
+          <w:i w:val="0"/>
+          <w:iCs/>
+          <w:sz w:val="24"/>
+          <w:szCs w:val="24"/>
+          <w:lang w:val="en-US"/>
+        </w:rPr>
+      </w:pPr>
+    </w:p>
+    <w:p>
+      <w:pPr>
+        <w:pStyle w:val="5"/>
+        <w:spacing w:after="0"/>
+        <w:ind w:left="0" w:leftChars="0" w:firstLine="0" w:firstLineChars="0"/>
+        <w:jc w:val="both"/>
+        <w:rPr>
+          <w:rFonts w:hint="default" w:cstheme="minorHAnsi"/>
+          <w:b w:val="0"/>
+          <w:bCs w:val="0"/>
+          <w:i w:val="0"/>
+          <w:iCs/>
+          <w:sz w:val="24"/>
+          <w:szCs w:val="24"/>
+          <w:lang w:val="en-US"/>
+        </w:rPr>
+      </w:pPr>
+      <w:r>
+        <w:rPr>
+          <w:rFonts w:hint="default" w:cstheme="minorHAnsi"/>
+          <w:b w:val="0"/>
+          <w:bCs w:val="0"/>
+          <w:i w:val="0"/>
+          <w:iCs/>
+          <w:sz w:val="24"/>
+          <w:szCs w:val="24"/>
+          <w:lang w:val="en-US"/>
+        </w:rPr>
+        <w:t>**UI**</w:t>
+      </w:r>
+    </w:p>
+    <w:p>
+      <w:pPr>
+        <w:pStyle w:val="5"/>
+        <w:spacing w:after="0"/>
+        <w:ind w:left="0" w:leftChars="0" w:firstLine="0" w:firstLineChars="0"/>
+        <w:jc w:val="both"/>
+        <w:rPr>
+          <w:rFonts w:hint="default" w:cstheme="minorHAnsi"/>
+          <w:b w:val="0"/>
+          <w:bCs w:val="0"/>
+          <w:i w:val="0"/>
+          <w:iCs/>
+          <w:sz w:val="24"/>
+          <w:szCs w:val="24"/>
+          <w:lang w:val="en-US"/>
+        </w:rPr>
+      </w:pPr>
+      <w:r>
+        <w:rPr>
+          <w:rFonts w:hint="default" w:cstheme="minorHAnsi"/>
+          <w:b w:val="0"/>
+          <w:bCs w:val="0"/>
+          <w:i w:val="0"/>
+          <w:iCs/>
+          <w:sz w:val="24"/>
+          <w:szCs w:val="24"/>
+          <w:lang w:val="en-US"/>
+        </w:rPr>
+        <w:t xml:space="preserve">  - [ ] MAIN MENU</w:t>
+      </w:r>
+    </w:p>
+    <w:p>
+      <w:pPr>
+        <w:pStyle w:val="5"/>
+        <w:spacing w:after="0"/>
+        <w:ind w:left="0" w:leftChars="0" w:firstLine="0" w:firstLineChars="0"/>
+        <w:jc w:val="both"/>
+        <w:rPr>
+          <w:rFonts w:hint="default" w:cstheme="minorHAnsi"/>
+          <w:b w:val="0"/>
+          <w:bCs w:val="0"/>
+          <w:i w:val="0"/>
+          <w:iCs/>
+          <w:sz w:val="24"/>
+          <w:szCs w:val="24"/>
+          <w:lang w:val="en-US"/>
+        </w:rPr>
+      </w:pPr>
+      <w:r>
+        <w:rPr>
+          <w:rFonts w:hint="default" w:cstheme="minorHAnsi"/>
+          <w:b w:val="0"/>
+          <w:bCs w:val="0"/>
+          <w:i w:val="0"/>
+          <w:iCs/>
+          <w:sz w:val="24"/>
+          <w:szCs w:val="24"/>
+          <w:lang w:val="en-US"/>
+        </w:rPr>
+        <w:t xml:space="preserve">  - [ ] STAGE SELECT</w:t>
+      </w:r>
+    </w:p>
+    <w:p>
+      <w:pPr>
+        <w:pStyle w:val="5"/>
+        <w:spacing w:after="0"/>
+        <w:ind w:left="0" w:leftChars="0" w:firstLine="0" w:firstLineChars="0"/>
+        <w:jc w:val="both"/>
+        <w:rPr>
+          <w:rFonts w:hint="default" w:cstheme="minorHAnsi"/>
+          <w:b w:val="0"/>
+          <w:bCs w:val="0"/>
+          <w:i w:val="0"/>
+          <w:iCs/>
+          <w:sz w:val="24"/>
+          <w:szCs w:val="24"/>
+          <w:lang w:val="en-US"/>
+        </w:rPr>
+      </w:pPr>
+      <w:r>
+        <w:rPr>
+          <w:rFonts w:hint="default" w:cstheme="minorHAnsi"/>
+          <w:b w:val="0"/>
+          <w:bCs w:val="0"/>
+          <w:i w:val="0"/>
+          <w:iCs/>
+          <w:sz w:val="24"/>
+          <w:szCs w:val="24"/>
+          <w:lang w:val="en-US"/>
+        </w:rPr>
+        <w:t xml:space="preserve">  - [ ] STAGE CLEAR_RESULT</w:t>
+      </w:r>
+    </w:p>
+    <w:p>
+      <w:pPr>
+        <w:pStyle w:val="5"/>
+        <w:spacing w:after="0"/>
+        <w:ind w:left="0" w:leftChars="0" w:firstLine="0" w:firstLineChars="0"/>
+        <w:jc w:val="both"/>
+        <w:rPr>
+          <w:rFonts w:hint="default" w:cstheme="minorHAnsi"/>
+          <w:b w:val="0"/>
+          <w:bCs w:val="0"/>
+          <w:i w:val="0"/>
+          <w:iCs/>
+          <w:sz w:val="24"/>
+          <w:szCs w:val="24"/>
+          <w:lang w:val="en-US"/>
+        </w:rPr>
+      </w:pPr>
+      <w:r>
+        <w:rPr>
+          <w:rFonts w:hint="default" w:cstheme="minorHAnsi"/>
+          <w:b w:val="0"/>
+          <w:bCs w:val="0"/>
+          <w:i w:val="0"/>
+          <w:iCs/>
+          <w:sz w:val="24"/>
+          <w:szCs w:val="24"/>
+          <w:lang w:val="en-US"/>
+        </w:rPr>
+        <w:t xml:space="preserve">  - [ ] SHOW ENEMY INFO</w:t>
+      </w:r>
+    </w:p>
+    <w:p>
+      <w:pPr>
+        <w:pStyle w:val="5"/>
+        <w:spacing w:after="0"/>
+        <w:ind w:left="0" w:leftChars="0" w:firstLine="0" w:firstLineChars="0"/>
+        <w:jc w:val="both"/>
+        <w:rPr>
+          <w:rFonts w:hint="default" w:cstheme="minorHAnsi"/>
+          <w:b w:val="0"/>
+          <w:bCs w:val="0"/>
+          <w:i w:val="0"/>
+          <w:iCs/>
+          <w:sz w:val="24"/>
+          <w:szCs w:val="24"/>
+          <w:lang w:val="en-US"/>
+        </w:rPr>
+      </w:pPr>
+      <w:r>
+        <w:rPr>
+          <w:rFonts w:hint="default" w:cstheme="minorHAnsi"/>
+          <w:b w:val="0"/>
+          <w:bCs w:val="0"/>
+          <w:i w:val="0"/>
+          <w:iCs/>
+          <w:sz w:val="24"/>
+          <w:szCs w:val="24"/>
+          <w:lang w:val="en-US"/>
+        </w:rPr>
+        <w:t xml:space="preserve">  - [ ] PAUSE MENU</w:t>
+      </w:r>
+    </w:p>
+    <w:p>
+      <w:pPr>
+        <w:pStyle w:val="5"/>
+        <w:spacing w:after="0"/>
+        <w:ind w:left="0" w:leftChars="0" w:firstLine="0" w:firstLineChars="0"/>
+        <w:jc w:val="both"/>
+        <w:rPr>
+          <w:rFonts w:hint="default" w:cstheme="minorHAnsi"/>
+          <w:b w:val="0"/>
+          <w:bCs w:val="0"/>
+          <w:i w:val="0"/>
+          <w:iCs/>
+          <w:sz w:val="24"/>
+          <w:szCs w:val="24"/>
+          <w:lang w:val="en-US"/>
+        </w:rPr>
+      </w:pPr>
+      <w:r>
+        <w:rPr>
+          <w:rFonts w:hint="default" w:cstheme="minorHAnsi"/>
+          <w:b w:val="0"/>
+          <w:bCs w:val="0"/>
+          <w:i w:val="0"/>
+          <w:iCs/>
+          <w:sz w:val="24"/>
+          <w:szCs w:val="24"/>
+          <w:lang w:val="en-US"/>
+        </w:rPr>
+        <w:t xml:space="preserve">  - [ ] PLAYER MENU</w:t>
+      </w:r>
+    </w:p>
+    <w:p>
+      <w:pPr>
+        <w:pStyle w:val="5"/>
+        <w:spacing w:after="0"/>
+        <w:ind w:left="0" w:leftChars="0" w:firstLine="0" w:firstLineChars="0"/>
+        <w:jc w:val="both"/>
+        <w:rPr>
+          <w:rFonts w:hint="default" w:cstheme="minorHAnsi"/>
+          <w:b w:val="0"/>
+          <w:bCs w:val="0"/>
+          <w:i w:val="0"/>
+          <w:iCs/>
+          <w:sz w:val="24"/>
+          <w:szCs w:val="24"/>
+          <w:lang w:val="en-US"/>
+        </w:rPr>
+      </w:pPr>
+    </w:p>
+    <w:p>
+      <w:pPr>
+        <w:pStyle w:val="5"/>
+        <w:spacing w:after="0"/>
+        <w:ind w:left="0" w:leftChars="0" w:firstLine="0" w:firstLineChars="0"/>
+        <w:jc w:val="both"/>
+        <w:rPr>
+          <w:rFonts w:hint="default" w:cstheme="minorHAnsi"/>
+          <w:b w:val="0"/>
+          <w:bCs w:val="0"/>
+          <w:i w:val="0"/>
+          <w:iCs/>
+          <w:sz w:val="24"/>
+          <w:szCs w:val="24"/>
+          <w:lang w:val="en-US"/>
+        </w:rPr>
+      </w:pPr>
+      <w:r>
+        <w:rPr>
+          <w:rFonts w:hint="default" w:cstheme="minorHAnsi"/>
+          <w:b w:val="0"/>
+          <w:bCs w:val="0"/>
+          <w:i w:val="0"/>
+          <w:iCs/>
+          <w:sz w:val="24"/>
+          <w:szCs w:val="24"/>
+          <w:lang w:val="en-US"/>
+        </w:rPr>
+        <w:t>**DATA MANAGEMENT**</w:t>
+      </w:r>
+    </w:p>
+    <w:p>
+      <w:pPr>
+        <w:pStyle w:val="5"/>
+        <w:spacing w:after="0"/>
+        <w:ind w:left="0" w:leftChars="0" w:firstLine="0" w:firstLineChars="0"/>
+        <w:jc w:val="both"/>
+        <w:rPr>
+          <w:rFonts w:hint="default" w:cstheme="minorHAnsi"/>
+          <w:b w:val="0"/>
+          <w:bCs w:val="0"/>
+          <w:i w:val="0"/>
+          <w:iCs/>
+          <w:sz w:val="24"/>
+          <w:szCs w:val="24"/>
+          <w:lang w:val="en-US"/>
+        </w:rPr>
+      </w:pPr>
+      <w:r>
+        <w:rPr>
+          <w:rFonts w:hint="default" w:cstheme="minorHAnsi"/>
+          <w:b w:val="0"/>
+          <w:bCs w:val="0"/>
+          <w:i w:val="0"/>
+          <w:iCs/>
+          <w:sz w:val="24"/>
+          <w:szCs w:val="24"/>
+          <w:lang w:val="en-US"/>
+        </w:rPr>
+        <w:t xml:space="preserve">  - [ ] SAVEDATA</w:t>
+      </w:r>
+    </w:p>
+    <w:p>
+      <w:pPr>
+        <w:pStyle w:val="5"/>
+        <w:spacing w:after="0"/>
+        <w:ind w:left="0" w:leftChars="0" w:firstLine="0" w:firstLineChars="0"/>
+        <w:jc w:val="both"/>
+        <w:rPr>
+          <w:rFonts w:hint="default" w:cstheme="minorHAnsi"/>
+          <w:b w:val="0"/>
+          <w:bCs w:val="0"/>
+          <w:i w:val="0"/>
+          <w:iCs/>
+          <w:sz w:val="24"/>
+          <w:szCs w:val="24"/>
+          <w:lang w:val="en-US"/>
+        </w:rPr>
+      </w:pPr>
+      <w:r>
+        <w:rPr>
+          <w:rFonts w:hint="default" w:cstheme="minorHAnsi"/>
+          <w:b w:val="0"/>
+          <w:bCs w:val="0"/>
+          <w:i w:val="0"/>
+          <w:iCs/>
+          <w:sz w:val="24"/>
+          <w:szCs w:val="24"/>
+          <w:lang w:val="en-US"/>
+        </w:rPr>
+        <w:t xml:space="preserve">  - [ ] LOAD SAVEDATA</w:t>
+      </w:r>
+    </w:p>
+    <w:p>
+      <w:pPr>
+        <w:pStyle w:val="5"/>
+        <w:spacing w:after="0"/>
+        <w:ind w:left="0" w:leftChars="0" w:firstLine="0" w:firstLineChars="0"/>
+        <w:jc w:val="both"/>
+        <w:rPr>
+          <w:rFonts w:hint="default" w:cstheme="minorHAnsi"/>
+          <w:b w:val="0"/>
+          <w:bCs w:val="0"/>
+          <w:i w:val="0"/>
+          <w:iCs/>
+          <w:sz w:val="24"/>
+          <w:szCs w:val="24"/>
+          <w:lang w:val="en-US"/>
+        </w:rPr>
+      </w:pPr>
+      <w:r>
+        <w:rPr>
+          <w:rFonts w:hint="default" w:cstheme="minorHAnsi"/>
+          <w:b w:val="0"/>
+          <w:bCs w:val="0"/>
+          <w:i w:val="0"/>
+          <w:iCs/>
+          <w:sz w:val="24"/>
+          <w:szCs w:val="24"/>
+          <w:lang w:val="en-US"/>
+        </w:rPr>
+        <w:t xml:space="preserve">  - [ ] ASSET LOAD</w:t>
+      </w:r>
+    </w:p>
+    <w:p>
+      <w:pPr>
+        <w:pStyle w:val="5"/>
+        <w:spacing w:after="0"/>
+        <w:ind w:left="0" w:leftChars="0" w:firstLine="0" w:firstLineChars="0"/>
+        <w:jc w:val="both"/>
+        <w:rPr>
+          <w:rFonts w:hint="default" w:cstheme="minorHAnsi"/>
+          <w:b w:val="0"/>
+          <w:bCs w:val="0"/>
+          <w:i w:val="0"/>
+          <w:iCs/>
+          <w:sz w:val="24"/>
+          <w:szCs w:val="24"/>
+          <w:lang w:val="en-US"/>
+        </w:rPr>
+      </w:pPr>
+    </w:p>
+    <w:p>
+      <w:pPr>
+        <w:pStyle w:val="5"/>
+        <w:spacing w:after="0"/>
+        <w:ind w:left="0" w:leftChars="0" w:firstLine="0" w:firstLineChars="0"/>
+        <w:jc w:val="both"/>
+        <w:rPr>
+          <w:rFonts w:hint="default" w:cstheme="minorHAnsi"/>
+          <w:b w:val="0"/>
+          <w:bCs w:val="0"/>
+          <w:i w:val="0"/>
+          <w:iCs/>
+          <w:sz w:val="24"/>
+          <w:szCs w:val="24"/>
+          <w:lang w:val="en-US"/>
+        </w:rPr>
+      </w:pPr>
+      <w:r>
+        <w:rPr>
+          <w:rFonts w:hint="default" w:cstheme="minorHAnsi"/>
+          <w:b w:val="0"/>
+          <w:bCs w:val="0"/>
+          <w:i w:val="0"/>
+          <w:iCs/>
+          <w:sz w:val="24"/>
+          <w:szCs w:val="24"/>
+          <w:lang w:val="en-US"/>
+        </w:rPr>
+        <w:t>**SOUND**</w:t>
+      </w:r>
+    </w:p>
+    <w:p>
+      <w:pPr>
+        <w:pStyle w:val="5"/>
+        <w:spacing w:after="0"/>
+        <w:ind w:left="0" w:leftChars="0" w:firstLine="0" w:firstLineChars="0"/>
+        <w:jc w:val="both"/>
+        <w:rPr>
+          <w:rFonts w:cstheme="minorHAnsi"/>
+          <w:b w:val="0"/>
+          <w:bCs w:val="0"/>
+          <w:i w:val="0"/>
+          <w:iCs/>
+          <w:sz w:val="24"/>
+          <w:szCs w:val="24"/>
+          <w:lang w:val="en-US"/>
+        </w:rPr>
+      </w:pPr>
+      <w:r>
+        <w:rPr>
+          <w:rFonts w:hint="default" w:cstheme="minorHAnsi"/>
+          <w:b w:val="0"/>
+          <w:bCs w:val="0"/>
+          <w:i w:val="0"/>
+          <w:iCs/>
+          <w:sz w:val="24"/>
+          <w:szCs w:val="24"/>
+          <w:lang w:val="en-US"/>
+        </w:rPr>
+        <w:t xml:space="preserve">  - [ ] PLAY SOUND</w:t>
+      </w:r>
+      <w:bookmarkStart w:id="0" w:name="_GoBack"/>
+      <w:bookmarkEnd w:id="0"/>
+    </w:p>
+    <w:p>
+      <w:pPr>
+        <w:pStyle w:val="5"/>
+        <w:spacing w:after="0"/>
+        <w:ind w:left="0" w:leftChars="0" w:firstLine="0" w:firstLineChars="0"/>
+        <w:jc w:val="both"/>
+        <w:rPr>
+          <w:rFonts w:cstheme="minorHAnsi"/>
+          <w:b w:val="0"/>
+          <w:bCs w:val="0"/>
+          <w:i w:val="0"/>
+          <w:iCs/>
+          <w:sz w:val="24"/>
+          <w:szCs w:val="24"/>
+          <w:lang w:val="en-US"/>
+        </w:rPr>
+      </w:pPr>
+    </w:p>
+    <w:p>
+      <w:pPr>
+        <w:pStyle w:val="5"/>
+        <w:spacing w:after="0"/>
+        <w:ind w:left="0" w:leftChars="0" w:firstLine="0" w:firstLineChars="0"/>
+        <w:jc w:val="both"/>
+        <w:rPr>
+          <w:rFonts w:cstheme="minorHAnsi"/>
+          <w:b w:val="0"/>
+          <w:bCs w:val="0"/>
+          <w:i w:val="0"/>
+          <w:iCs/>
+          <w:sz w:val="24"/>
+          <w:szCs w:val="24"/>
+          <w:lang w:val="en-US"/>
+        </w:rPr>
+      </w:pPr>
+    </w:p>
+    <w:p>
+      <w:pPr>
+        <w:pStyle w:val="5"/>
+        <w:spacing w:after="0"/>
+        <w:ind w:left="0" w:leftChars="0" w:firstLine="0" w:firstLineChars="0"/>
+        <w:jc w:val="both"/>
+        <w:rPr>
+          <w:rFonts w:cstheme="minorHAnsi"/>
+          <w:i w:val="0"/>
+          <w:iCs/>
+          <w:sz w:val="24"/>
+          <w:szCs w:val="24"/>
+          <w:lang w:val="en-US"/>
+        </w:rPr>
+      </w:pPr>
+    </w:p>
+    <w:p>
+      <w:pPr>
+        <w:pStyle w:val="5"/>
+        <w:spacing w:after="0"/>
+        <w:ind w:left="0" w:leftChars="0" w:firstLine="0" w:firstLineChars="0"/>
+        <w:rPr>
+          <w:rFonts w:cstheme="minorHAnsi"/>
+          <w:i/>
+          <w:sz w:val="24"/>
+          <w:szCs w:val="24"/>
+          <w:lang w:val="en-US"/>
+        </w:rPr>
+      </w:pPr>
+      <w:r>
+        <w:rPr>
+          <w:rFonts w:cstheme="minorHAnsi"/>
+          <w:i/>
+          <w:sz w:val="24"/>
+          <w:szCs w:val="24"/>
+          <w:lang w:val="en-US"/>
+        </w:rPr>
+        <w:br w:type="page"/>
+      </w:r>
     </w:p>
     <w:p>
       <w:pPr>
@@ -1266,7 +3748,7 @@
     <w:lsdException w:qFormat="1" w:unhideWhenUsed="0" w:uiPriority="10" w:semiHidden="0" w:name="Title"/>
     <w:lsdException w:uiPriority="99" w:name="Closing"/>
     <w:lsdException w:uiPriority="99" w:name="Signature"/>
-    <w:lsdException w:uiPriority="1" w:name="Default Paragraph Font"/>
+    <w:lsdException w:uiPriority="1" w:semiHidden="0" w:name="Default Paragraph Font"/>
     <w:lsdException w:uiPriority="99" w:name="Body Text"/>
     <w:lsdException w:uiPriority="99" w:name="Body Text Indent"/>
     <w:lsdException w:uiPriority="99" w:name="List Continue"/>
@@ -1304,7 +3786,7 @@
     <w:lsdException w:uiPriority="99" w:name="HTML Sample"/>
     <w:lsdException w:uiPriority="99" w:name="HTML Typewriter"/>
     <w:lsdException w:uiPriority="99" w:name="HTML Variable"/>
-    <w:lsdException w:uiPriority="99" w:name="Normal Table"/>
+    <w:lsdException w:uiPriority="99" w:semiHidden="0" w:name="Normal Table"/>
     <w:lsdException w:uiPriority="99" w:name="annotation subject"/>
     <w:lsdException w:uiPriority="99" w:name="Table Simple 1"/>
     <w:lsdException w:uiPriority="99" w:name="Table Simple 2"/>

</xml_diff>